<commit_message>
post release path 1
Добавил документы по учеб программе
</commit_message>
<xml_diff>
--- a/Страницы/Материалы/Руководящие документы/Квалификационные требования для ВУС- 441000.docx
+++ b/Страницы/Материалы/Руководящие документы/Квалификационные требования для ВУС- 441000.docx
@@ -14,7 +14,19 @@
         <w:rPr>
           <w:szCs w:val="28"/>
         </w:rPr>
-        <w:t xml:space="preserve">                                                                                       Выписка</w:t>
+        <w:t xml:space="preserve">                                                                                      </w:t>
+      </w:r>
+      <w:r>
+        <w:rPr>
+          <w:szCs w:val="28"/>
+        </w:rPr>
+        <w:t xml:space="preserve">               </w:t>
+      </w:r>
+      <w:r>
+        <w:rPr>
+          <w:szCs w:val="28"/>
+        </w:rPr>
+        <w:t xml:space="preserve"> Выписка</w:t>
       </w:r>
     </w:p>
     <w:p>
@@ -670,6 +682,7 @@
           <w:szCs w:val="28"/>
         </w:rPr>
       </w:pPr>
+      <w:proofErr w:type="gramStart"/>
       <w:r>
         <w:rPr>
           <w:noProof/>
@@ -784,14 +797,7 @@
         <w:rPr>
           <w:szCs w:val="28"/>
         </w:rPr>
-        <w:t xml:space="preserve">, утвержденным приказом Министерства </w:t>
-      </w:r>
-      <w:proofErr w:type="gramStart"/>
-      <w:r>
-        <w:rPr>
-          <w:szCs w:val="28"/>
-        </w:rPr>
-        <w:t xml:space="preserve">образовании и науки Российской Федерации </w:t>
+        <w:t xml:space="preserve">, утвержденным приказом Министерства образовании и науки Российской Федерации </w:t>
       </w:r>
       <w:r>
         <w:t xml:space="preserve">от </w:t>
@@ -834,7 +840,15 @@
           <w:noProof/>
           <w:szCs w:val="28"/>
         </w:rPr>
-        <w:t xml:space="preserve">х при реализации подготовки </w:t>
+        <w:t>х при реализации</w:t>
+      </w:r>
+      <w:proofErr w:type="gramEnd"/>
+      <w:r>
+        <w:rPr>
+          <w:noProof/>
+          <w:szCs w:val="28"/>
+        </w:rPr>
+        <w:t xml:space="preserve"> подготовки </w:t>
       </w:r>
       <w:r>
         <w:rPr>
@@ -933,7 +947,6 @@
         </w:rPr>
         <w:t xml:space="preserve"> высшего образования «Национальный исследовательский Нижегородский государственный университет им. Н.И. Лобачевского».</w:t>
       </w:r>
-      <w:proofErr w:type="gramEnd"/>
     </w:p>
     <w:p>
       <w:pPr>
@@ -2446,6 +2459,505 @@
     </w:p>
     <w:p>
       <w:pPr>
+        <w:overflowPunct w:val="0"/>
+        <w:spacing w:line="288" w:lineRule="auto"/>
+        <w:textAlignment w:val="baseline"/>
+        <w:rPr>
+          <w:szCs w:val="28"/>
+        </w:rPr>
+      </w:pPr>
+      <w:r>
+        <w:rPr>
+          <w:szCs w:val="28"/>
+        </w:rPr>
+        <w:t>способностью применять основные положения общевоинских уставов при выполнении обязанностей командира подразделения, при несении слу</w:t>
+      </w:r>
+      <w:r>
+        <w:rPr>
+          <w:szCs w:val="28"/>
+        </w:rPr>
+        <w:t>ж</w:t>
+      </w:r>
+      <w:r>
+        <w:rPr>
+          <w:szCs w:val="28"/>
+        </w:rPr>
+        <w:t>бы в суточном наряде (ВПК-4);</w:t>
+      </w:r>
+    </w:p>
+    <w:p>
+      <w:pPr>
+        <w:overflowPunct w:val="0"/>
+        <w:spacing w:line="288" w:lineRule="auto"/>
+        <w:textAlignment w:val="baseline"/>
+        <w:rPr>
+          <w:szCs w:val="28"/>
+        </w:rPr>
+      </w:pPr>
+      <w:r>
+        <w:rPr>
+          <w:szCs w:val="28"/>
+        </w:rPr>
+        <w:t>способностью организовывать боевую подготовку в подразделении, проводить занятия с подчиненными (ВПК-5);</w:t>
+      </w:r>
+    </w:p>
+    <w:p>
+      <w:pPr>
+        <w:overflowPunct w:val="0"/>
+        <w:spacing w:line="288" w:lineRule="auto"/>
+        <w:textAlignment w:val="baseline"/>
+        <w:rPr>
+          <w:szCs w:val="28"/>
+        </w:rPr>
+      </w:pPr>
+      <w:r>
+        <w:rPr>
+          <w:szCs w:val="28"/>
+        </w:rPr>
+        <w:lastRenderedPageBreak/>
+        <w:t>способностью осуществлять организацию управления повседневной деятельностью подразделения, обеспечение безопасности военной службы, ведение войскового и ротного хозяйства (ВПК-6);</w:t>
+      </w:r>
+    </w:p>
+    <w:p>
+      <w:pPr>
+        <w:overflowPunct w:val="0"/>
+        <w:spacing w:line="288" w:lineRule="auto"/>
+        <w:textAlignment w:val="baseline"/>
+        <w:rPr>
+          <w:szCs w:val="28"/>
+        </w:rPr>
+      </w:pPr>
+      <w:r>
+        <w:rPr>
+          <w:szCs w:val="28"/>
+        </w:rPr>
+        <w:t>способностью применять штатное стрелковое вооружение и выполнять требования безопасности при использовании вооружения и военной техники (ВПК-7);</w:t>
+      </w:r>
+    </w:p>
+    <w:p>
+      <w:pPr>
+        <w:overflowPunct w:val="0"/>
+        <w:spacing w:line="288" w:lineRule="auto"/>
+        <w:textAlignment w:val="baseline"/>
+        <w:rPr>
+          <w:szCs w:val="28"/>
+        </w:rPr>
+      </w:pPr>
+      <w:r>
+        <w:rPr>
+          <w:szCs w:val="28"/>
+        </w:rPr>
+        <w:t>способностью ориентироваться на местности по карте и без карты, читать топографические карты, выполнять измерения по ним, оценивать такт</w:t>
+      </w:r>
+      <w:r>
+        <w:rPr>
+          <w:szCs w:val="28"/>
+        </w:rPr>
+        <w:t>и</w:t>
+      </w:r>
+      <w:r>
+        <w:rPr>
+          <w:szCs w:val="28"/>
+        </w:rPr>
+        <w:t>ческие свойства местности в районе действия подразделения, определять по топографической карте координаты целей и готовить исходные данные для движения по азимутам в пешем порядке и на машинах (ВПК-8);</w:t>
+      </w:r>
+    </w:p>
+    <w:p>
+      <w:pPr>
+        <w:spacing w:line="288" w:lineRule="auto"/>
+        <w:ind w:firstLine="708"/>
+        <w:rPr>
+          <w:b/>
+          <w:bCs/>
+          <w:iCs/>
+          <w:szCs w:val="28"/>
+        </w:rPr>
+      </w:pPr>
+      <w:r>
+        <w:rPr>
+          <w:szCs w:val="28"/>
+        </w:rPr>
+        <w:t>способностью разрабатывать боевые и служебные (распорядительные, планирующие, регламентирующие, отчетные) документы</w:t>
+      </w:r>
+      <w:r>
+        <w:rPr>
+          <w:szCs w:val="28"/>
+        </w:rPr>
+        <w:t xml:space="preserve"> </w:t>
+      </w:r>
+      <w:r>
+        <w:rPr>
+          <w:szCs w:val="28"/>
+        </w:rPr>
+        <w:t>(ВПК-9</w:t>
+      </w:r>
+      <w:r>
+        <w:rPr>
+          <w:szCs w:val="28"/>
+        </w:rPr>
+        <w:t>);</w:t>
+      </w:r>
+    </w:p>
+    <w:p>
+      <w:pPr>
+        <w:overflowPunct w:val="0"/>
+        <w:spacing w:line="288" w:lineRule="auto"/>
+        <w:textAlignment w:val="baseline"/>
+        <w:rPr>
+          <w:szCs w:val="28"/>
+        </w:rPr>
+      </w:pPr>
+      <w:r>
+        <w:rPr>
+          <w:szCs w:val="28"/>
+        </w:rPr>
+        <w:t>способностью применять на практике знания о назначении, составе, технических характеристиках основных образцов вооружения и военной те</w:t>
+      </w:r>
+      <w:r>
+        <w:rPr>
+          <w:szCs w:val="28"/>
+        </w:rPr>
+        <w:t>х</w:t>
+      </w:r>
+      <w:r>
+        <w:rPr>
+          <w:szCs w:val="28"/>
+        </w:rPr>
+        <w:t>ники Вооруженных Сил Российской Федерации и стран изучаемого языка (ВПК-11);</w:t>
+      </w:r>
+    </w:p>
+    <w:p>
+      <w:pPr>
+        <w:tabs>
+          <w:tab w:val="left" w:pos="680"/>
+          <w:tab w:val="left" w:pos="1418"/>
+        </w:tabs>
+        <w:spacing w:before="120"/>
+        <w:rPr>
+          <w:b/>
+          <w:noProof/>
+          <w:szCs w:val="28"/>
+        </w:rPr>
+      </w:pPr>
+      <w:r>
+        <w:rPr>
+          <w:b/>
+          <w:noProof/>
+          <w:szCs w:val="28"/>
+        </w:rPr>
+        <w:t>организационно-коммуникационная деятельность:</w:t>
+      </w:r>
+    </w:p>
+    <w:p>
+      <w:pPr>
+        <w:overflowPunct w:val="0"/>
+        <w:spacing w:line="288" w:lineRule="auto"/>
+        <w:textAlignment w:val="baseline"/>
+        <w:rPr>
+          <w:szCs w:val="28"/>
+        </w:rPr>
+      </w:pPr>
+      <w:r>
+        <w:rPr>
+          <w:szCs w:val="28"/>
+        </w:rPr>
+        <w:t>способностью использовать формулы общего и военного этикета в ус</w:t>
+      </w:r>
+      <w:r>
+        <w:rPr>
+          <w:szCs w:val="28"/>
+        </w:rPr>
+        <w:t>т</w:t>
+      </w:r>
+      <w:r>
+        <w:rPr>
+          <w:szCs w:val="28"/>
+        </w:rPr>
+        <w:t>ной и письменной коммуникации (приветствие, прощание, поздравление, и</w:t>
+      </w:r>
+      <w:r>
+        <w:rPr>
+          <w:szCs w:val="28"/>
+        </w:rPr>
+        <w:t>з</w:t>
+      </w:r>
+      <w:r>
+        <w:rPr>
+          <w:szCs w:val="28"/>
+        </w:rPr>
+        <w:t xml:space="preserve">винение, просьба) на </w:t>
+      </w:r>
+      <w:r>
+        <w:rPr>
+          <w:szCs w:val="28"/>
+        </w:rPr>
+        <w:t>русском</w:t>
+      </w:r>
+      <w:r>
+        <w:rPr>
+          <w:szCs w:val="28"/>
+        </w:rPr>
+        <w:t xml:space="preserve"> и изучаемых иностранных языках </w:t>
+      </w:r>
+      <w:r>
+        <w:rPr>
+          <w:szCs w:val="28"/>
+        </w:rPr>
+        <w:br/>
+      </w:r>
+      <w:r>
+        <w:rPr>
+          <w:szCs w:val="28"/>
+        </w:rPr>
+        <w:t>(ВПК-12)</w:t>
+      </w:r>
+      <w:r>
+        <w:rPr>
+          <w:szCs w:val="28"/>
+        </w:rPr>
+        <w:t>;</w:t>
+      </w:r>
+    </w:p>
+    <w:p>
+      <w:pPr>
+        <w:overflowPunct w:val="0"/>
+        <w:spacing w:line="288" w:lineRule="auto"/>
+        <w:textAlignment w:val="baseline"/>
+        <w:rPr>
+          <w:szCs w:val="28"/>
+        </w:rPr>
+      </w:pPr>
+      <w:r>
+        <w:rPr>
+          <w:szCs w:val="28"/>
+        </w:rPr>
+        <w:t>способностью работать с материалами средств массовой информации, ориентированными на носителя изучаемого иностранного языка, иноязы</w:t>
+      </w:r>
+      <w:r>
+        <w:rPr>
+          <w:szCs w:val="28"/>
+        </w:rPr>
+        <w:t>ч</w:t>
+      </w:r>
+      <w:r>
+        <w:rPr>
+          <w:szCs w:val="28"/>
+        </w:rPr>
+        <w:t xml:space="preserve">ными военно-специальными текстами, текстами военных спецслужб, веб-ресурсами </w:t>
+      </w:r>
+      <w:r>
+        <w:rPr>
+          <w:szCs w:val="28"/>
+        </w:rPr>
+        <w:t>(ВПК-13)</w:t>
+      </w:r>
+      <w:r>
+        <w:rPr>
+          <w:szCs w:val="28"/>
+        </w:rPr>
+        <w:t>.</w:t>
+      </w:r>
+    </w:p>
+    <w:p>
+      <w:pPr>
+        <w:tabs>
+          <w:tab w:val="left" w:pos="426"/>
+          <w:tab w:val="left" w:pos="709"/>
+        </w:tabs>
+        <w:spacing w:line="288" w:lineRule="auto"/>
+        <w:rPr>
+          <w:b/>
+          <w:szCs w:val="28"/>
+        </w:rPr>
+      </w:pPr>
+      <w:r>
+        <w:rPr>
+          <w:b/>
+          <w:szCs w:val="28"/>
+        </w:rPr>
+        <w:t xml:space="preserve">Индикаторами освоения компетенций являются: </w:t>
+      </w:r>
+    </w:p>
+    <w:p>
+      <w:pPr>
+        <w:tabs>
+          <w:tab w:val="left" w:pos="426"/>
+          <w:tab w:val="left" w:pos="709"/>
+        </w:tabs>
+        <w:spacing w:line="288" w:lineRule="auto"/>
+      </w:pPr>
+      <w:r>
+        <w:rPr>
+          <w:szCs w:val="28"/>
+        </w:rPr>
+        <w:t xml:space="preserve">- знание </w:t>
+      </w:r>
+      <w:r>
+        <w:rPr>
+          <w:szCs w:val="28"/>
+        </w:rPr>
+        <w:t xml:space="preserve">основных </w:t>
+      </w:r>
+      <w:r>
+        <w:rPr>
+          <w:szCs w:val="28"/>
+        </w:rPr>
+        <w:t xml:space="preserve">положений общевоинских уставов Вооруженных Сил Российской Федерации, </w:t>
+      </w:r>
+      <w:r>
+        <w:t>способность самостоятельно приобретать и испол</w:t>
+      </w:r>
+      <w:r>
+        <w:t>ь</w:t>
+      </w:r>
+      <w:r>
+        <w:t>зовать, в том числе с помощью информационных технологий, новые  умения, неп</w:t>
+      </w:r>
+      <w:r>
+        <w:t>о</w:t>
+      </w:r>
+      <w:r>
+        <w:t>средственно связанные с военной</w:t>
+      </w:r>
+      <w:r>
+        <w:t xml:space="preserve"> сферой профессиональной деятельности </w:t>
+      </w:r>
+      <w:r>
+        <w:rPr>
+          <w:szCs w:val="28"/>
+        </w:rPr>
+        <w:t xml:space="preserve"> (ИВПК- 2.1);</w:t>
+      </w:r>
+    </w:p>
+    <w:p>
+      <w:pPr>
+        <w:tabs>
+          <w:tab w:val="left" w:pos="426"/>
+          <w:tab w:val="left" w:pos="709"/>
+        </w:tabs>
+        <w:spacing w:line="288" w:lineRule="auto"/>
+        <w:rPr>
+          <w:szCs w:val="28"/>
+        </w:rPr>
+      </w:pPr>
+      <w:r>
+        <w:rPr>
+          <w:szCs w:val="28"/>
+        </w:rPr>
+        <w:t xml:space="preserve">- </w:t>
+      </w:r>
+      <w:bookmarkStart w:id="2" w:name="_GoBack"/>
+      <w:r>
+        <w:t>готовность использова</w:t>
+      </w:r>
+      <w:r>
+        <w:t>ть знания</w:t>
+      </w:r>
+      <w:r>
+        <w:t xml:space="preserve"> современных проблем  при решении профессиональных задач, </w:t>
+      </w:r>
+      <w:r>
+        <w:rPr>
+          <w:szCs w:val="28"/>
+        </w:rPr>
+        <w:t>умение  применять основные положения общевоинских уставов при выпо</w:t>
+      </w:r>
+      <w:r>
+        <w:rPr>
+          <w:szCs w:val="28"/>
+        </w:rPr>
+        <w:t>л</w:t>
+      </w:r>
+      <w:r>
+        <w:rPr>
+          <w:szCs w:val="28"/>
+        </w:rPr>
+        <w:t xml:space="preserve">нении обязанностей командира </w:t>
+      </w:r>
+      <w:r>
+        <w:rPr>
+          <w:szCs w:val="28"/>
+        </w:rPr>
+        <w:lastRenderedPageBreak/>
+        <w:t>подразделения, при несении службы в суточном наряде, в карауле и несении гарнизонной слу</w:t>
+      </w:r>
+      <w:r>
+        <w:rPr>
+          <w:szCs w:val="28"/>
+        </w:rPr>
+        <w:t>ж</w:t>
+      </w:r>
+      <w:r>
+        <w:rPr>
+          <w:szCs w:val="28"/>
+        </w:rPr>
+        <w:t>бы (ИВПК- 6.1)</w:t>
+      </w:r>
+      <w:r>
+        <w:rPr>
+          <w:szCs w:val="28"/>
+        </w:rPr>
+        <w:t>;</w:t>
+      </w:r>
+    </w:p>
+    <w:p>
+      <w:pPr>
+        <w:tabs>
+          <w:tab w:val="left" w:pos="426"/>
+          <w:tab w:val="left" w:pos="709"/>
+        </w:tabs>
+        <w:spacing w:line="288" w:lineRule="auto"/>
+        <w:rPr>
+          <w:szCs w:val="28"/>
+        </w:rPr>
+      </w:pPr>
+      <w:r>
+        <w:rPr>
+          <w:szCs w:val="28"/>
+        </w:rPr>
+        <w:t xml:space="preserve">готовность </w:t>
+      </w:r>
+      <w:r>
+        <w:rPr>
+          <w:szCs w:val="28"/>
+        </w:rPr>
+        <w:t xml:space="preserve"> действовать в нестандартных ситуациях, нести  ответственность за приняты</w:t>
+      </w:r>
+      <w:r>
+        <w:rPr>
+          <w:szCs w:val="28"/>
+        </w:rPr>
+        <w:t xml:space="preserve">е решения </w:t>
+      </w:r>
+      <w:r>
+        <w:rPr>
+          <w:szCs w:val="28"/>
+        </w:rPr>
+        <w:t xml:space="preserve"> </w:t>
+      </w:r>
+      <w:bookmarkEnd w:id="2"/>
+      <w:r>
+        <w:rPr>
+          <w:szCs w:val="28"/>
+        </w:rPr>
+        <w:t>(ИВПК- 6.1).</w:t>
+      </w:r>
+    </w:p>
+    <w:p>
+      <w:pPr>
+        <w:suppressAutoHyphens/>
+        <w:spacing w:after="120"/>
+        <w:ind w:firstLine="0"/>
+        <w:outlineLvl w:val="0"/>
+        <w:rPr>
+          <w:b/>
+          <w:caps/>
+          <w:szCs w:val="28"/>
+        </w:rPr>
+      </w:pPr>
+    </w:p>
+    <w:p>
+      <w:pPr>
         <w:suppressAutoHyphens/>
         <w:spacing w:after="120"/>
         <w:ind w:firstLine="0"/>
@@ -2457,34 +2969,6 @@
           <w:szCs w:val="28"/>
         </w:rPr>
       </w:pPr>
-    </w:p>
-    <w:p>
-      <w:pPr>
-        <w:suppressAutoHyphens/>
-        <w:spacing w:after="120"/>
-        <w:ind w:firstLine="0"/>
-        <w:jc w:val="center"/>
-        <w:outlineLvl w:val="0"/>
-        <w:rPr>
-          <w:b/>
-          <w:caps/>
-          <w:szCs w:val="28"/>
-        </w:rPr>
-      </w:pPr>
-    </w:p>
-    <w:p>
-      <w:pPr>
-        <w:suppressAutoHyphens/>
-        <w:spacing w:after="120"/>
-        <w:ind w:firstLine="0"/>
-        <w:jc w:val="center"/>
-        <w:outlineLvl w:val="0"/>
-        <w:rPr>
-          <w:b/>
-          <w:caps/>
-          <w:szCs w:val="28"/>
-        </w:rPr>
-      </w:pPr>
       <w:r>
         <w:rPr>
           <w:b/>
@@ -2549,13 +3033,12 @@
           <w:b/>
           <w:szCs w:val="28"/>
         </w:rPr>
-        <w:lastRenderedPageBreak/>
         <w:t xml:space="preserve">Структура программы военной подготовки </w:t>
       </w:r>
     </w:p>
     <w:tbl>
       <w:tblPr>
-        <w:tblW w:w="10207" w:type="dxa"/>
+        <w:tblW w:w="10632" w:type="dxa"/>
         <w:tblInd w:w="-823" w:type="dxa"/>
         <w:tblBorders>
           <w:top w:val="single" w:sz="4" w:space="0" w:color="auto"/>
@@ -2573,9 +3056,10 @@
         <w:tblLook w:val="00A0" w:firstRow="1" w:lastRow="0" w:firstColumn="1" w:lastColumn="0" w:noHBand="0" w:noVBand="0"/>
       </w:tblPr>
       <w:tblGrid>
-        <w:gridCol w:w="7655"/>
-        <w:gridCol w:w="1134"/>
+        <w:gridCol w:w="6521"/>
         <w:gridCol w:w="1418"/>
+        <w:gridCol w:w="1417"/>
+        <w:gridCol w:w="1276"/>
       </w:tblGrid>
       <w:tr>
         <w:trPr>
@@ -2585,7 +3069,7 @@
         </w:trPr>
         <w:tc>
           <w:tcPr>
-            <w:tcW w:w="7655" w:type="dxa"/>
+            <w:tcW w:w="6521" w:type="dxa"/>
             <w:vAlign w:val="center"/>
           </w:tcPr>
           <w:p>
@@ -2614,7 +3098,7 @@
         </w:tc>
         <w:tc>
           <w:tcPr>
-            <w:tcW w:w="1134" w:type="dxa"/>
+            <w:tcW w:w="1418" w:type="dxa"/>
             <w:vAlign w:val="center"/>
           </w:tcPr>
           <w:p>
@@ -2679,7 +3163,7 @@
         </w:tc>
         <w:tc>
           <w:tcPr>
-            <w:tcW w:w="1418" w:type="dxa"/>
+            <w:tcW w:w="1417" w:type="dxa"/>
             <w:vAlign w:val="center"/>
           </w:tcPr>
           <w:p>
@@ -2768,6 +3252,167 @@
             </w:r>
           </w:p>
         </w:tc>
+        <w:tc>
+          <w:tcPr>
+            <w:tcW w:w="1276" w:type="dxa"/>
+          </w:tcPr>
+          <w:p>
+            <w:pPr>
+              <w:pStyle w:val="af0"/>
+              <w:tabs>
+                <w:tab w:val="left" w:pos="3969"/>
+              </w:tabs>
+              <w:ind w:left="0" w:firstLine="0"/>
+              <w:jc w:val="center"/>
+              <w:rPr>
+                <w:iCs/>
+                <w:sz w:val="24"/>
+                <w:szCs w:val="24"/>
+              </w:rPr>
+            </w:pPr>
+            <w:r>
+              <w:rPr>
+                <w:iCs/>
+                <w:sz w:val="24"/>
+                <w:szCs w:val="24"/>
+              </w:rPr>
+              <w:t>Коды</w:t>
+            </w:r>
+          </w:p>
+          <w:p>
+            <w:pPr>
+              <w:pStyle w:val="af0"/>
+              <w:tabs>
+                <w:tab w:val="left" w:pos="3969"/>
+              </w:tabs>
+              <w:ind w:left="0" w:firstLine="0"/>
+              <w:jc w:val="center"/>
+              <w:rPr>
+                <w:iCs/>
+                <w:sz w:val="24"/>
+                <w:szCs w:val="24"/>
+              </w:rPr>
+            </w:pPr>
+            <w:proofErr w:type="spellStart"/>
+            <w:proofErr w:type="gramStart"/>
+            <w:r>
+              <w:rPr>
+                <w:iCs/>
+                <w:sz w:val="24"/>
+                <w:szCs w:val="24"/>
+              </w:rPr>
+              <w:t>индикат</w:t>
+            </w:r>
+            <w:r>
+              <w:rPr>
+                <w:iCs/>
+                <w:sz w:val="24"/>
+                <w:szCs w:val="24"/>
+              </w:rPr>
+              <w:t>о</w:t>
+            </w:r>
+            <w:proofErr w:type="spellEnd"/>
+            <w:r>
+              <w:rPr>
+                <w:iCs/>
+                <w:sz w:val="24"/>
+                <w:szCs w:val="24"/>
+              </w:rPr>
+              <w:t>-</w:t>
+            </w:r>
+            <w:r>
+              <w:rPr>
+                <w:iCs/>
+                <w:sz w:val="24"/>
+                <w:szCs w:val="24"/>
+              </w:rPr>
+              <w:t>ров</w:t>
+            </w:r>
+            <w:proofErr w:type="gramEnd"/>
+          </w:p>
+          <w:p>
+            <w:pPr>
+              <w:pStyle w:val="af0"/>
+              <w:tabs>
+                <w:tab w:val="left" w:pos="3969"/>
+              </w:tabs>
+              <w:ind w:left="0" w:firstLine="0"/>
+              <w:jc w:val="center"/>
+              <w:rPr>
+                <w:iCs/>
+                <w:sz w:val="24"/>
+                <w:szCs w:val="24"/>
+              </w:rPr>
+            </w:pPr>
+            <w:r>
+              <w:rPr>
+                <w:iCs/>
+                <w:sz w:val="24"/>
+                <w:szCs w:val="24"/>
+              </w:rPr>
+              <w:t xml:space="preserve">освоения </w:t>
+            </w:r>
+          </w:p>
+          <w:p>
+            <w:pPr>
+              <w:pStyle w:val="af0"/>
+              <w:tabs>
+                <w:tab w:val="left" w:pos="3969"/>
+              </w:tabs>
+              <w:ind w:left="0" w:firstLine="0"/>
+              <w:jc w:val="center"/>
+              <w:rPr>
+                <w:iCs/>
+                <w:sz w:val="24"/>
+                <w:szCs w:val="24"/>
+              </w:rPr>
+            </w:pPr>
+            <w:proofErr w:type="spellStart"/>
+            <w:proofErr w:type="gramStart"/>
+            <w:r>
+              <w:rPr>
+                <w:iCs/>
+                <w:sz w:val="24"/>
+                <w:szCs w:val="24"/>
+              </w:rPr>
+              <w:t>комп</w:t>
+            </w:r>
+            <w:r>
+              <w:rPr>
+                <w:iCs/>
+                <w:sz w:val="24"/>
+                <w:szCs w:val="24"/>
+              </w:rPr>
+              <w:t>е</w:t>
+            </w:r>
+            <w:r>
+              <w:rPr>
+                <w:iCs/>
+                <w:sz w:val="24"/>
+                <w:szCs w:val="24"/>
+              </w:rPr>
+              <w:t>тен</w:t>
+            </w:r>
+            <w:r>
+              <w:rPr>
+                <w:iCs/>
+                <w:sz w:val="24"/>
+                <w:szCs w:val="24"/>
+              </w:rPr>
+              <w:t>-</w:t>
+            </w:r>
+            <w:r>
+              <w:rPr>
+                <w:iCs/>
+                <w:sz w:val="24"/>
+                <w:szCs w:val="24"/>
+              </w:rPr>
+              <w:t>ций</w:t>
+            </w:r>
+            <w:proofErr w:type="spellEnd"/>
+            <w:proofErr w:type="gramEnd"/>
+          </w:p>
+        </w:tc>
       </w:tr>
     </w:tbl>
     <w:p>
@@ -2780,7 +3425,7 @@
     </w:p>
     <w:tbl>
       <w:tblPr>
-        <w:tblW w:w="10207" w:type="dxa"/>
+        <w:tblW w:w="10632" w:type="dxa"/>
         <w:tblInd w:w="-823" w:type="dxa"/>
         <w:tblBorders>
           <w:top w:val="single" w:sz="4" w:space="0" w:color="auto"/>
@@ -2799,9 +3444,10 @@
       </w:tblPr>
       <w:tblGrid>
         <w:gridCol w:w="6"/>
-        <w:gridCol w:w="7651"/>
-        <w:gridCol w:w="1133"/>
+        <w:gridCol w:w="6515"/>
+        <w:gridCol w:w="1418"/>
         <w:gridCol w:w="1417"/>
+        <w:gridCol w:w="1276"/>
       </w:tblGrid>
       <w:tr>
         <w:trPr>
@@ -2809,7 +3455,7 @@
         </w:trPr>
         <w:tc>
           <w:tcPr>
-            <w:tcW w:w="7657" w:type="dxa"/>
+            <w:tcW w:w="6521" w:type="dxa"/>
             <w:gridSpan w:val="2"/>
             <w:vAlign w:val="center"/>
           </w:tcPr>
@@ -2839,7 +3485,7 @@
         </w:tc>
         <w:tc>
           <w:tcPr>
-            <w:tcW w:w="1133" w:type="dxa"/>
+            <w:tcW w:w="1418" w:type="dxa"/>
             <w:vAlign w:val="center"/>
           </w:tcPr>
           <w:p>
@@ -2895,6 +3541,34 @@
             </w:r>
           </w:p>
         </w:tc>
+        <w:tc>
+          <w:tcPr>
+            <w:tcW w:w="1276" w:type="dxa"/>
+          </w:tcPr>
+          <w:p>
+            <w:pPr>
+              <w:pStyle w:val="af0"/>
+              <w:tabs>
+                <w:tab w:val="left" w:pos="3969"/>
+              </w:tabs>
+              <w:ind w:left="0" w:firstLine="0"/>
+              <w:jc w:val="center"/>
+              <w:rPr>
+                <w:iCs/>
+                <w:sz w:val="24"/>
+                <w:szCs w:val="24"/>
+              </w:rPr>
+            </w:pPr>
+            <w:r>
+              <w:rPr>
+                <w:iCs/>
+                <w:sz w:val="24"/>
+                <w:szCs w:val="24"/>
+              </w:rPr>
+              <w:t>4</w:t>
+            </w:r>
+          </w:p>
+        </w:tc>
       </w:tr>
       <w:tr>
         <w:trPr>
@@ -2903,7 +3577,7 @@
         </w:trPr>
         <w:tc>
           <w:tcPr>
-            <w:tcW w:w="7651" w:type="dxa"/>
+            <w:tcW w:w="6515" w:type="dxa"/>
           </w:tcPr>
           <w:p>
             <w:pPr>
@@ -2953,7 +3627,7 @@
         </w:tc>
         <w:tc>
           <w:tcPr>
-            <w:tcW w:w="1133" w:type="dxa"/>
+            <w:tcW w:w="1418" w:type="dxa"/>
           </w:tcPr>
           <w:p>
             <w:pPr>
@@ -3001,6 +3675,26 @@
             </w:pPr>
           </w:p>
         </w:tc>
+        <w:tc>
+          <w:tcPr>
+            <w:tcW w:w="1276" w:type="dxa"/>
+          </w:tcPr>
+          <w:p>
+            <w:pPr>
+              <w:pStyle w:val="af0"/>
+              <w:tabs>
+                <w:tab w:val="left" w:pos="3969"/>
+              </w:tabs>
+              <w:ind w:left="0" w:firstLine="0"/>
+              <w:jc w:val="center"/>
+              <w:rPr>
+                <w:iCs/>
+                <w:sz w:val="24"/>
+                <w:szCs w:val="24"/>
+              </w:rPr>
+            </w:pPr>
+          </w:p>
+        </w:tc>
       </w:tr>
       <w:tr>
         <w:trPr>
@@ -3009,7 +3703,7 @@
         </w:trPr>
         <w:tc>
           <w:tcPr>
-            <w:tcW w:w="7651" w:type="dxa"/>
+            <w:tcW w:w="6515" w:type="dxa"/>
           </w:tcPr>
           <w:p>
             <w:pPr>
@@ -3153,6 +3847,7 @@
               </w:tabs>
               <w:ind w:left="0" w:firstLine="284"/>
               <w:rPr>
+                <w:b/>
                 <w:iCs/>
                 <w:sz w:val="24"/>
                 <w:szCs w:val="24"/>
@@ -3161,6 +3856,7 @@
             </w:pPr>
             <w:r>
               <w:rPr>
+                <w:b/>
                 <w:iCs/>
                 <w:sz w:val="24"/>
                 <w:szCs w:val="24"/>
@@ -3194,7 +3890,7 @@
         </w:tc>
         <w:tc>
           <w:tcPr>
-            <w:tcW w:w="1133" w:type="dxa"/>
+            <w:tcW w:w="1418" w:type="dxa"/>
           </w:tcPr>
           <w:p>
             <w:pPr>
@@ -3261,6 +3957,48 @@
             </w:r>
           </w:p>
         </w:tc>
+        <w:tc>
+          <w:tcPr>
+            <w:tcW w:w="1276" w:type="dxa"/>
+          </w:tcPr>
+          <w:p>
+            <w:pPr>
+              <w:ind w:firstLine="0"/>
+              <w:jc w:val="center"/>
+              <w:rPr>
+                <w:sz w:val="22"/>
+              </w:rPr>
+            </w:pPr>
+            <w:r>
+              <w:rPr>
+                <w:sz w:val="22"/>
+              </w:rPr>
+              <w:t>ИВПК- 2.</w:t>
+            </w:r>
+            <w:r>
+              <w:rPr>
+                <w:sz w:val="22"/>
+              </w:rPr>
+              <w:t>1,</w:t>
+            </w:r>
+          </w:p>
+          <w:p>
+            <w:pPr>
+              <w:ind w:firstLine="0"/>
+              <w:jc w:val="center"/>
+              <w:rPr>
+                <w:sz w:val="24"/>
+                <w:szCs w:val="24"/>
+              </w:rPr>
+            </w:pPr>
+            <w:r>
+              <w:rPr>
+                <w:sz w:val="22"/>
+              </w:rPr>
+              <w:t>ИВПК – 6.1</w:t>
+            </w:r>
+          </w:p>
+        </w:tc>
       </w:tr>
     </w:tbl>
     <w:p>
@@ -3290,13 +4028,42 @@
           <w:szCs w:val="28"/>
         </w:rPr>
       </w:pPr>
-      <w:r>
+    </w:p>
+    <w:p>
+      <w:pPr>
+        <w:suppressAutoHyphens/>
+        <w:spacing w:after="120"/>
+        <w:ind w:firstLine="0"/>
+        <w:jc w:val="center"/>
+        <w:outlineLvl w:val="0"/>
         <w:rPr>
           <w:b/>
           <w:caps/>
           <w:szCs w:val="28"/>
+        </w:rPr>
+      </w:pPr>
+    </w:p>
+    <w:p>
+      <w:pPr>
+        <w:suppressAutoHyphens/>
+        <w:spacing w:after="120"/>
+        <w:ind w:firstLine="0"/>
+        <w:jc w:val="center"/>
+        <w:outlineLvl w:val="0"/>
+        <w:rPr>
+          <w:b/>
+          <w:caps/>
+          <w:szCs w:val="28"/>
+        </w:rPr>
+      </w:pPr>
+      <w:r>
+        <w:rPr>
+          <w:b/>
+          <w:caps/>
+          <w:szCs w:val="28"/>
           <w:lang w:val="en-US"/>
         </w:rPr>
+        <w:lastRenderedPageBreak/>
         <w:t>VII</w:t>
       </w:r>
       <w:r>
@@ -3553,7 +4320,6 @@
         <w:rPr>
           <w:szCs w:val="28"/>
         </w:rPr>
-        <w:lastRenderedPageBreak/>
         <w:t>устанавливать содержание, необходимую профессиональную ориентацию, глубину преподавания дисциплин, в соответствии с профилем подготовки выпускника;</w:t>
       </w:r>
     </w:p>
@@ -3845,6 +4611,7 @@
         <w:rPr>
           <w:szCs w:val="28"/>
         </w:rPr>
+        <w:lastRenderedPageBreak/>
         <w:t xml:space="preserve">Особое внимание при проведении стажировки уделить формированию навыков исполнения функциональных обязанностей по должностному предназначению, совершенствованию </w:t>
       </w:r>
       <w:proofErr w:type="spellStart"/>
@@ -4082,11 +4849,7 @@
         <w:t xml:space="preserve">работы в данной области и систематически занимающийся научной и/или научно-методической деятельностью. Преподаватели дисциплин, как правило, должны иметь опыт </w:t>
       </w:r>
       <w:r>
-        <w:t xml:space="preserve">службы в войсках на соответствующих </w:t>
-      </w:r>
-      <w:r>
-        <w:lastRenderedPageBreak/>
-        <w:t xml:space="preserve">должностях не менее </w:t>
+        <w:t xml:space="preserve">службы в войсках на соответствующих должностях не менее </w:t>
       </w:r>
       <w:r>
         <w:t>5</w:t>
@@ -4300,8 +5063,30 @@
           <w:szCs w:val="28"/>
         </w:rPr>
       </w:pPr>
-      <w:bookmarkStart w:id="2" w:name="_GoBack"/>
-      <w:bookmarkEnd w:id="2"/>
+      <w:r>
+        <w:rPr>
+          <w:szCs w:val="28"/>
+        </w:rPr>
+        <w:t>Для реализации военной подготовки по ВУС-</w:t>
+      </w:r>
+      <w:r>
+        <w:rPr>
+          <w:szCs w:val="28"/>
+        </w:rPr>
+        <w:t>4410</w:t>
+      </w:r>
+      <w:r>
+        <w:rPr>
+          <w:szCs w:val="28"/>
+        </w:rPr>
+        <w:t xml:space="preserve">00 </w:t>
+      </w:r>
+      <w:r>
+        <w:rPr>
+          <w:szCs w:val="28"/>
+        </w:rPr>
+        <w:t xml:space="preserve">материально </w:t>
+      </w:r>
     </w:p>
     <w:p>
       <w:pPr>
@@ -4418,7 +5203,14 @@
         <w:rPr>
           <w:szCs w:val="28"/>
         </w:rPr>
-        <w:t xml:space="preserve"> Конкретные формы и процедуры текущего и промежуточного контроля знаний обучающихся по каждой дисциплине, разрабатываются учебным заведением самостоятельно.</w:t>
+        <w:t xml:space="preserve"> Конкретные формы и процедуры текущего и промежуточного </w:t>
+      </w:r>
+      <w:r>
+        <w:rPr>
+          <w:szCs w:val="28"/>
+        </w:rPr>
+        <w:lastRenderedPageBreak/>
+        <w:t>контроля знаний обучающихся по каждой дисциплине, разрабатываются учебным заведением самостоятельно.</w:t>
       </w:r>
     </w:p>
     <w:p>
@@ -4669,7 +5461,7 @@
         <w:sz w:val="24"/>
         <w:szCs w:val="24"/>
       </w:rPr>
-      <w:t>6</w:t>
+      <w:t>5</w:t>
     </w:r>
     <w:r>
       <w:rPr>

</xml_diff>